<commit_message>
small update to the document: howtouse
</commit_message>
<xml_diff>
--- a/Protocol Specification and Design.docx
+++ b/Protocol Specification and Design.docx
@@ -3,8 +3,90 @@
 <w:document xmlns:wpc="http://schemas.microsoft.com/office/word/2010/wordprocessingCanvas" xmlns:cx="http://schemas.microsoft.com/office/drawing/2014/chartex" xmlns:cx1="http://schemas.microsoft.com/office/drawing/2015/9/8/chartex" xmlns:cx2="http://schemas.microsoft.com/office/drawing/2015/10/21/chartex" xmlns:cx3="http://schemas.microsoft.com/office/drawing/2016/5/9/chartex" xmlns:cx4="http://schemas.microsoft.com/office/drawing/2016/5/10/chartex" xmlns:cx5="http://schemas.microsoft.com/office/drawing/2016/5/11/chartex" xmlns:cx6="http://schemas.microsoft.com/office/drawing/2016/5/12/chartex" xmlns:cx7="http://schemas.microsoft.com/office/drawing/2016/5/13/chartex" xmlns:cx8="http://schemas.microsoft.com/office/drawing/2016/5/14/chartex" xmlns:mc="http://schemas.openxmlformats.org/markup-compatibility/2006" xmlns:aink="http://schemas.microsoft.com/office/drawing/2016/ink" xmlns:am3d="http://schemas.microsoft.com/office/drawing/2017/model3d" xmlns:o="urn:schemas-microsoft-com:office:office" xmlns:r="http://schemas.openxmlformats.org/officeDocument/2006/relationships" xmlns:m="http://schemas.openxmlformats.org/officeDocument/2006/math" xmlns:v="urn:schemas-microsoft-com:vml" xmlns:wp14="http://schemas.microsoft.com/office/word/2010/wordprocessingDrawing" xmlns:wp="http://schemas.openxmlformats.org/drawingml/2006/wordprocessingDrawing" xmlns:w10="urn:schemas-microsoft-com:office:word" xmlns:w="http://schemas.openxmlformats.org/wordprocessingml/2006/main" xmlns:w14="http://schemas.microsoft.com/office/word/2010/wordml" xmlns:w15="http://schemas.microsoft.com/office/word/2012/wordml" xmlns:w16cid="http://schemas.microsoft.com/office/word/2016/wordml/cid" xmlns:w16se="http://schemas.microsoft.com/office/word/2015/wordml/symex" xmlns:wpg="http://schemas.microsoft.com/office/word/2010/wordprocessingGroup" xmlns:wpi="http://schemas.microsoft.com/office/word/2010/wordprocessingInk" xmlns:wne="http://schemas.microsoft.com/office/word/2006/wordml" xmlns:wps="http://schemas.microsoft.com/office/word/2010/wordprocessingShape" mc:Ignorable="w14 w15 w16se w16cid wp14">
   <w:body>
     <w:p>
-      <w:r>
-        <w:t>Protocol:</w:t>
+      <w:pPr>
+        <w:jc w:val="center"/>
+        <w:rPr>
+          <w:b/>
+          <w:sz w:val="36"/>
+          <w:szCs w:val="36"/>
+        </w:rPr>
+      </w:pPr>
+      <w:r>
+        <w:rPr>
+          <w:b/>
+          <w:sz w:val="36"/>
+          <w:szCs w:val="36"/>
+        </w:rPr>
+        <w:t>How to use the coded files</w:t>
+      </w:r>
+    </w:p>
+    <w:p>
+      <w:pPr>
+        <w:spacing w:line="240" w:lineRule="auto"/>
+      </w:pPr>
+      <w:r>
+        <w:t>Launch in order: Server--&gt; Client--&gt; Renderer</w:t>
+      </w:r>
+      <w:r>
+        <w:t>.</w:t>
+      </w:r>
+    </w:p>
+    <w:p>
+      <w:pPr>
+        <w:spacing w:line="240" w:lineRule="auto"/>
+      </w:pPr>
+      <w:r>
+        <w:t xml:space="preserve">Then use Client(Controller) to show commands </w:t>
+      </w:r>
+      <w:proofErr w:type="gramStart"/>
+      <w:r>
+        <w:t>with !help</w:t>
+      </w:r>
+      <w:proofErr w:type="gramEnd"/>
+      <w:r>
+        <w:t>.</w:t>
+      </w:r>
+    </w:p>
+    <w:p>
+      <w:pPr>
+        <w:spacing w:line="240" w:lineRule="auto"/>
+      </w:pPr>
+      <w:r>
+        <w:t>To clarify ‘filename’ does not include the quotations, you just need to put filename name with the extension.</w:t>
+      </w:r>
+    </w:p>
+    <w:p>
+      <w:pPr>
+        <w:spacing w:line="240" w:lineRule="auto"/>
+      </w:pPr>
+      <w:r>
+        <w:t>Server only supports txt files.</w:t>
+      </w:r>
+    </w:p>
+    <w:p>
+      <w:pPr>
+        <w:spacing w:line="240" w:lineRule="auto"/>
+      </w:pPr>
+      <w:r>
+        <w:t>If you wish to test the product and see if it truly streams the lines in the txt file. Create separate folders for each of them.</w:t>
+      </w:r>
+    </w:p>
+    <w:p>
+      <w:pPr>
+        <w:jc w:val="center"/>
+        <w:rPr>
+          <w:b/>
+          <w:sz w:val="36"/>
+          <w:szCs w:val="36"/>
+        </w:rPr>
+      </w:pPr>
+      <w:r>
+        <w:rPr>
+          <w:b/>
+          <w:sz w:val="36"/>
+          <w:szCs w:val="36"/>
+        </w:rPr>
+        <w:t>Protocol</w:t>
       </w:r>
     </w:p>
     <w:p>
@@ -13,8 +95,21 @@
       </w:r>
     </w:p>
     <w:p>
-      <w:r>
-        <w:t>Design:</w:t>
+      <w:pPr>
+        <w:jc w:val="center"/>
+        <w:rPr>
+          <w:b/>
+          <w:sz w:val="36"/>
+          <w:szCs w:val="36"/>
+        </w:rPr>
+      </w:pPr>
+      <w:r>
+        <w:rPr>
+          <w:b/>
+          <w:sz w:val="36"/>
+          <w:szCs w:val="36"/>
+        </w:rPr>
+        <w:t>Design</w:t>
       </w:r>
     </w:p>
     <w:p>
@@ -24,68 +119,58 @@
     </w:p>
     <w:p>
       <w:r>
-        <w:t xml:space="preserve">The reasons why we couldn’t implement video is because we would have to use a module called “cv2” in python. It creates a GUI for </w:t>
-      </w:r>
-      <w:proofErr w:type="spellStart"/>
-      <w:r>
-        <w:t>videoplaying</w:t>
-      </w:r>
-      <w:proofErr w:type="spellEnd"/>
-      <w:r>
-        <w:t xml:space="preserve"> and creates stream for video playback. While it would be </w:t>
+        <w:t>The reasons why we couldn’t implement video is because we would have to use a module called “cv2” in python. It creates a GUI for video</w:t>
+      </w:r>
+      <w:r>
+        <w:t xml:space="preserve"> </w:t>
+      </w:r>
+      <w:r>
+        <w:t xml:space="preserve">playing and creates stream for video playback. While it would be </w:t>
+      </w:r>
+      <w:r>
+        <w:t>neat</w:t>
+      </w:r>
+      <w:r>
+        <w:t xml:space="preserve"> to implement that into our code, we had to cut that part out because the group working on the project only consist of two people: Jonny Le and I</w:t>
+      </w:r>
+      <w:r>
+        <w:t xml:space="preserve"> </w:t>
+      </w:r>
+      <w:r>
+        <w:t xml:space="preserve">(Jethjera Silasant). </w:t>
+      </w:r>
+      <w:r>
+        <w:t>Also,</w:t>
+      </w:r>
+      <w:r>
+        <w:t xml:space="preserve"> </w:t>
       </w:r>
       <w:proofErr w:type="gramStart"/>
       <w:r>
-        <w:t>really neat</w:t>
-      </w:r>
-      <w:proofErr w:type="gramEnd"/>
-      <w:r>
-        <w:t xml:space="preserve"> to implement that into our code, we had to cut that part out because the group working on the project only consist of two people: Jonny Le and I</w:t>
-      </w:r>
-      <w:r>
-        <w:t xml:space="preserve"> </w:t>
-      </w:r>
-      <w:r>
-        <w:t>(</w:t>
-      </w:r>
-      <w:proofErr w:type="spellStart"/>
-      <w:r>
-        <w:t>Jethjera</w:t>
-      </w:r>
-      <w:proofErr w:type="spellEnd"/>
-      <w:r>
-        <w:t xml:space="preserve"> Silasant). </w:t>
-      </w:r>
-      <w:r>
-        <w:t>Also,</w:t>
-      </w:r>
-      <w:r>
-        <w:t xml:space="preserve"> </w:t>
-      </w:r>
-      <w:proofErr w:type="gramStart"/>
-      <w:r>
-        <w:t>another</w:t>
-      </w:r>
-      <w:proofErr w:type="gramEnd"/>
-      <w:r>
-        <w:t xml:space="preserve"> reasons for cutting “cv2” is because that means if the TA had to run the program he would need to </w:t>
-      </w:r>
-      <w:r>
-        <w:t xml:space="preserve">have “cv2” in </w:t>
-      </w:r>
-      <w:proofErr w:type="spellStart"/>
-      <w:r>
-        <w:t>Mininet</w:t>
-      </w:r>
-      <w:proofErr w:type="spellEnd"/>
-      <w:r>
-        <w:t xml:space="preserve"> to run it on the node(s). So, we took that into account also.</w:t>
-      </w:r>
-    </w:p>
-    <w:p>
+        <w:t>anothe</w:t>
+      </w:r>
       <w:bookmarkStart w:id="0" w:name="_GoBack"/>
       <w:bookmarkEnd w:id="0"/>
-    </w:p>
+      <w:r>
+        <w:t>r</w:t>
+      </w:r>
+      <w:proofErr w:type="gramEnd"/>
+      <w:r>
+        <w:t xml:space="preserve"> reasons for cutting “cv2” is because that means if the TA had to run the program he would need to </w:t>
+      </w:r>
+      <w:r>
+        <w:t xml:space="preserve">have “cv2” in </w:t>
+      </w:r>
+      <w:proofErr w:type="spellStart"/>
+      <w:r>
+        <w:t>Mininet</w:t>
+      </w:r>
+      <w:proofErr w:type="spellEnd"/>
+      <w:r>
+        <w:t xml:space="preserve"> to run it on the node(s). So, we took that into account also.</w:t>
+      </w:r>
+    </w:p>
+    <w:p/>
     <w:p/>
     <w:sectPr>
       <w:pgSz w:w="12240" w:h="15840"/>

</xml_diff>

<commit_message>
updated with a picture
</commit_message>
<xml_diff>
--- a/Protocol Specification and Design.docx
+++ b/Protocol Specification and Design.docx
@@ -22,27 +22,40 @@
     </w:p>
     <w:p>
       <w:pPr>
-        <w:spacing w:line="240" w:lineRule="auto"/>
+        <w:rPr>
+          <w:sz w:val="36"/>
+          <w:szCs w:val="36"/>
+        </w:rPr>
       </w:pPr>
       <w:r>
-        <w:t>Launch in order: Server--&gt; Client--&gt; Renderer</w:t>
-      </w:r>
-      <w:r>
-        <w:t>.</w:t>
-      </w:r>
+        <w:rPr>
+          <w:b/>
+          <w:sz w:val="36"/>
+          <w:szCs w:val="36"/>
+        </w:rPr>
+        <w:t>Demo:</w:t>
+      </w:r>
+      <w:r>
+        <w:t xml:space="preserve"> </w:t>
+      </w:r>
+      <w:hyperlink r:id="rId4" w:history="1">
+        <w:r>
+          <w:rPr>
+            <w:rStyle w:val="Hyperlink"/>
+            <w:sz w:val="36"/>
+            <w:szCs w:val="36"/>
+          </w:rPr>
+          <w:t>https://youtu.be/DcfJYrF_yjs</w:t>
+        </w:r>
+      </w:hyperlink>
     </w:p>
     <w:p>
       <w:pPr>
         <w:spacing w:line="240" w:lineRule="auto"/>
       </w:pPr>
       <w:r>
-        <w:t xml:space="preserve">Then use Client(Controller) to show commands </w:t>
-      </w:r>
-      <w:proofErr w:type="gramStart"/>
-      <w:r>
-        <w:t>with !help</w:t>
-      </w:r>
-      <w:proofErr w:type="gramEnd"/>
+        <w:t>Launch in order: Server--&gt; Client--&gt; Renderer</w:t>
+      </w:r>
       <w:r>
         <w:t>.</w:t>
       </w:r>
@@ -52,7 +65,15 @@
         <w:spacing w:line="240" w:lineRule="auto"/>
       </w:pPr>
       <w:r>
-        <w:t>To clarify ‘filename’ does not include the quotations, you just need to put filename name with the extension.</w:t>
+        <w:t xml:space="preserve">Then use Client(Controller) to show commands </w:t>
+      </w:r>
+      <w:proofErr w:type="gramStart"/>
+      <w:r>
+        <w:t>with !help</w:t>
+      </w:r>
+      <w:proofErr w:type="gramEnd"/>
+      <w:r>
+        <w:t>.</w:t>
       </w:r>
     </w:p>
     <w:p>
@@ -60,7 +81,7 @@
         <w:spacing w:line="240" w:lineRule="auto"/>
       </w:pPr>
       <w:r>
-        <w:t>Server only supports txt files.</w:t>
+        <w:t>To clarify ‘filename’ does not include the quotations, you just need to put filename name with the extension.</w:t>
       </w:r>
     </w:p>
     <w:p>
@@ -68,6 +89,14 @@
         <w:spacing w:line="240" w:lineRule="auto"/>
       </w:pPr>
       <w:r>
+        <w:t>Server only supports txt files.</w:t>
+      </w:r>
+    </w:p>
+    <w:p>
+      <w:pPr>
+        <w:spacing w:line="240" w:lineRule="auto"/>
+      </w:pPr>
+      <w:r>
         <w:t>If you wish to test the product and see if it truly streams the lines in the txt file. Create separate folders for each of them.</w:t>
       </w:r>
     </w:p>
@@ -147,31 +176,641 @@
       </w:r>
       <w:proofErr w:type="gramStart"/>
       <w:r>
-        <w:t>anothe</w:t>
-      </w:r>
+        <w:t>another</w:t>
+      </w:r>
+      <w:proofErr w:type="gramEnd"/>
+      <w:r>
+        <w:t xml:space="preserve"> reasons for cutting “cv2” is because that means if the TA had to run the program he would need to </w:t>
+      </w:r>
+      <w:r>
+        <w:t xml:space="preserve">have “cv2” in </w:t>
+      </w:r>
+      <w:proofErr w:type="spellStart"/>
+      <w:r>
+        <w:t>Mininet</w:t>
+      </w:r>
+      <w:proofErr w:type="spellEnd"/>
+      <w:r>
+        <w:t xml:space="preserve"> to run it on the node(s). So, we took that into account also.</w:t>
+      </w:r>
+    </w:p>
+    <w:p>
+      <w:pPr>
+        <w:rPr>
+          <w:b/>
+        </w:rPr>
+      </w:pPr>
+      <w:r>
+        <w:rPr>
+          <w:b/>
+        </w:rPr>
+        <w:t>How the Topology looks</w:t>
+      </w:r>
+    </w:p>
+    <w:p>
       <w:bookmarkStart w:id="0" w:name="_GoBack"/>
       <w:bookmarkEnd w:id="0"/>
       <w:r>
-        <w:t>r</w:t>
-      </w:r>
-      <w:proofErr w:type="gramEnd"/>
-      <w:r>
-        <w:t xml:space="preserve"> reasons for cutting “cv2” is because that means if the TA had to run the program he would need to </w:t>
-      </w:r>
-      <w:r>
-        <w:t xml:space="preserve">have “cv2” in </w:t>
-      </w:r>
-      <w:proofErr w:type="spellStart"/>
-      <w:r>
-        <w:t>Mininet</w:t>
-      </w:r>
-      <w:proofErr w:type="spellEnd"/>
-      <w:r>
-        <w:t xml:space="preserve"> to run it on the node(s). So, we took that into account also.</w:t>
+        <w:rPr>
+          <w:noProof/>
+        </w:rPr>
+        <mc:AlternateContent>
+          <mc:Choice Requires="wps">
+            <w:drawing>
+              <wp:anchor distT="0" distB="0" distL="114300" distR="114300" simplePos="0" relativeHeight="251661312" behindDoc="0" locked="0" layoutInCell="1" allowOverlap="1" wp14:anchorId="77CF13E1" wp14:editId="0BC6F78D">
+                <wp:simplePos x="0" y="0"/>
+                <wp:positionH relativeFrom="column">
+                  <wp:posOffset>3552825</wp:posOffset>
+                </wp:positionH>
+                <wp:positionV relativeFrom="paragraph">
+                  <wp:posOffset>99060</wp:posOffset>
+                </wp:positionV>
+                <wp:extent cx="1104900" cy="942975"/>
+                <wp:effectExtent l="0" t="0" r="19050" b="28575"/>
+                <wp:wrapNone/>
+                <wp:docPr id="3" name="Oval 3"/>
+                <wp:cNvGraphicFramePr/>
+                <a:graphic xmlns:a="http://schemas.openxmlformats.org/drawingml/2006/main">
+                  <a:graphicData uri="http://schemas.microsoft.com/office/word/2010/wordprocessingShape">
+                    <wps:wsp>
+                      <wps:cNvSpPr/>
+                      <wps:spPr>
+                        <a:xfrm>
+                          <a:off x="0" y="0"/>
+                          <a:ext cx="1104900" cy="942975"/>
+                        </a:xfrm>
+                        <a:prstGeom prst="ellipse">
+                          <a:avLst/>
+                        </a:prstGeom>
+                        <a:solidFill>
+                          <a:schemeClr val="bg1"/>
+                        </a:solidFill>
+                        <a:ln>
+                          <a:solidFill>
+                            <a:schemeClr val="accent1"/>
+                          </a:solidFill>
+                        </a:ln>
+                      </wps:spPr>
+                      <wps:style>
+                        <a:lnRef idx="2">
+                          <a:schemeClr val="accent1">
+                            <a:shade val="50000"/>
+                          </a:schemeClr>
+                        </a:lnRef>
+                        <a:fillRef idx="1">
+                          <a:schemeClr val="accent1"/>
+                        </a:fillRef>
+                        <a:effectRef idx="0">
+                          <a:schemeClr val="accent1"/>
+                        </a:effectRef>
+                        <a:fontRef idx="minor">
+                          <a:schemeClr val="lt1"/>
+                        </a:fontRef>
+                      </wps:style>
+                      <wps:txbx>
+                        <w:txbxContent>
+                          <w:p>
+                            <w:pPr>
+                              <w:shd w:val="clear" w:color="auto" w:fill="FFFFFF" w:themeFill="background1"/>
+                              <w:jc w:val="center"/>
+                            </w:pPr>
+                            <w:r>
+                              <w:t>Renderer</w:t>
+                            </w:r>
+                          </w:p>
+                        </w:txbxContent>
+                      </wps:txbx>
+                      <wps:bodyPr rot="0" spcFirstLastPara="0" vertOverflow="overflow" horzOverflow="overflow" vert="horz" wrap="square" lIns="91440" tIns="45720" rIns="91440" bIns="45720" numCol="1" spcCol="0" rtlCol="0" fromWordArt="0" anchor="ctr" anchorCtr="0" forceAA="0" compatLnSpc="1">
+                        <a:prstTxWarp prst="textNoShape">
+                          <a:avLst/>
+                        </a:prstTxWarp>
+                        <a:noAutofit/>
+                      </wps:bodyPr>
+                    </wps:wsp>
+                  </a:graphicData>
+                </a:graphic>
+                <wp14:sizeRelH relativeFrom="margin">
+                  <wp14:pctWidth>0</wp14:pctWidth>
+                </wp14:sizeRelH>
+              </wp:anchor>
+            </w:drawing>
+          </mc:Choice>
+          <mc:Fallback>
+            <w:pict>
+              <v:oval w14:anchorId="77CF13E1" id="Oval 3" o:spid="_x0000_s1026" style="position:absolute;margin-left:279.75pt;margin-top:7.8pt;width:87pt;height:74.25pt;z-index:251661312;visibility:visible;mso-wrap-style:square;mso-width-percent:0;mso-wrap-distance-left:9pt;mso-wrap-distance-top:0;mso-wrap-distance-right:9pt;mso-wrap-distance-bottom:0;mso-position-horizontal:absolute;mso-position-horizontal-relative:text;mso-position-vertical:absolute;mso-position-vertical-relative:text;mso-width-percent:0;mso-width-relative:margin;v-text-anchor:middle" o:gfxdata="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" fillcolor="white [3212]" strokecolor="#4472c4 [3204]" strokeweight="1pt">
+                <v:stroke joinstyle="miter"/>
+                <v:textbox>
+                  <w:txbxContent>
+                    <w:p>
+                      <w:pPr>
+                        <w:shd w:val="clear" w:color="auto" w:fill="FFFFFF" w:themeFill="background1"/>
+                        <w:jc w:val="center"/>
+                      </w:pPr>
+                      <w:r>
+                        <w:t>Renderer</w:t>
+                      </w:r>
+                    </w:p>
+                  </w:txbxContent>
+                </v:textbox>
+              </v:oval>
+            </w:pict>
+          </mc:Fallback>
+        </mc:AlternateContent>
+      </w:r>
+      <w:r>
+        <w:rPr>
+          <w:noProof/>
+        </w:rPr>
+        <mc:AlternateContent>
+          <mc:Choice Requires="wps">
+            <w:drawing>
+              <wp:anchor distT="0" distB="0" distL="114300" distR="114300" simplePos="0" relativeHeight="251659264" behindDoc="0" locked="0" layoutInCell="1" allowOverlap="1" wp14:anchorId="4C42EEF3" wp14:editId="0A21B4FF">
+                <wp:simplePos x="0" y="0"/>
+                <wp:positionH relativeFrom="column">
+                  <wp:posOffset>819150</wp:posOffset>
+                </wp:positionH>
+                <wp:positionV relativeFrom="paragraph">
+                  <wp:posOffset>99060</wp:posOffset>
+                </wp:positionV>
+                <wp:extent cx="1104900" cy="942975"/>
+                <wp:effectExtent l="0" t="0" r="19050" b="28575"/>
+                <wp:wrapNone/>
+                <wp:docPr id="1" name="Oval 1"/>
+                <wp:cNvGraphicFramePr/>
+                <a:graphic xmlns:a="http://schemas.openxmlformats.org/drawingml/2006/main">
+                  <a:graphicData uri="http://schemas.microsoft.com/office/word/2010/wordprocessingShape">
+                    <wps:wsp>
+                      <wps:cNvSpPr/>
+                      <wps:spPr>
+                        <a:xfrm>
+                          <a:off x="0" y="0"/>
+                          <a:ext cx="1104900" cy="942975"/>
+                        </a:xfrm>
+                        <a:prstGeom prst="ellipse">
+                          <a:avLst/>
+                        </a:prstGeom>
+                        <a:solidFill>
+                          <a:schemeClr val="bg1"/>
+                        </a:solidFill>
+                        <a:ln>
+                          <a:solidFill>
+                            <a:schemeClr val="accent1"/>
+                          </a:solidFill>
+                        </a:ln>
+                      </wps:spPr>
+                      <wps:style>
+                        <a:lnRef idx="2">
+                          <a:schemeClr val="accent1">
+                            <a:shade val="50000"/>
+                          </a:schemeClr>
+                        </a:lnRef>
+                        <a:fillRef idx="1">
+                          <a:schemeClr val="accent1"/>
+                        </a:fillRef>
+                        <a:effectRef idx="0">
+                          <a:schemeClr val="accent1"/>
+                        </a:effectRef>
+                        <a:fontRef idx="minor">
+                          <a:schemeClr val="lt1"/>
+                        </a:fontRef>
+                      </wps:style>
+                      <wps:txbx>
+                        <w:txbxContent>
+                          <w:p>
+                            <w:pPr>
+                              <w:shd w:val="clear" w:color="auto" w:fill="FFFFFF" w:themeFill="background1"/>
+                              <w:jc w:val="center"/>
+                            </w:pPr>
+                            <w:r>
+                              <w:t>Controller</w:t>
+                            </w:r>
+                          </w:p>
+                        </w:txbxContent>
+                      </wps:txbx>
+                      <wps:bodyPr rot="0" spcFirstLastPara="0" vertOverflow="overflow" horzOverflow="overflow" vert="horz" wrap="square" lIns="91440" tIns="45720" rIns="91440" bIns="45720" numCol="1" spcCol="0" rtlCol="0" fromWordArt="0" anchor="ctr" anchorCtr="0" forceAA="0" compatLnSpc="1">
+                        <a:prstTxWarp prst="textNoShape">
+                          <a:avLst/>
+                        </a:prstTxWarp>
+                        <a:noAutofit/>
+                      </wps:bodyPr>
+                    </wps:wsp>
+                  </a:graphicData>
+                </a:graphic>
+                <wp14:sizeRelH relativeFrom="margin">
+                  <wp14:pctWidth>0</wp14:pctWidth>
+                </wp14:sizeRelH>
+              </wp:anchor>
+            </w:drawing>
+          </mc:Choice>
+          <mc:Fallback>
+            <w:pict>
+              <v:oval w14:anchorId="4C42EEF3" id="Oval 1" o:spid="_x0000_s1027" style="position:absolute;margin-left:64.5pt;margin-top:7.8pt;width:87pt;height:74.25pt;z-index:251659264;visibility:visible;mso-wrap-style:square;mso-width-percent:0;mso-wrap-distance-left:9pt;mso-wrap-distance-top:0;mso-wrap-distance-right:9pt;mso-wrap-distance-bottom:0;mso-position-horizontal:absolute;mso-position-horizontal-relative:text;mso-position-vertical:absolute;mso-position-vertical-relative:text;mso-width-percent:0;mso-width-relative:margin;v-text-anchor:middle" o:gfxdata="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" fillcolor="white [3212]" strokecolor="#4472c4 [3204]" strokeweight="1pt">
+                <v:stroke joinstyle="miter"/>
+                <v:textbox>
+                  <w:txbxContent>
+                    <w:p>
+                      <w:pPr>
+                        <w:shd w:val="clear" w:color="auto" w:fill="FFFFFF" w:themeFill="background1"/>
+                        <w:jc w:val="center"/>
+                      </w:pPr>
+                      <w:r>
+                        <w:t>Controller</w:t>
+                      </w:r>
+                    </w:p>
+                  </w:txbxContent>
+                </v:textbox>
+              </v:oval>
+            </w:pict>
+          </mc:Fallback>
+        </mc:AlternateContent>
+      </w:r>
+      <w:r>
+        <w:rPr>
+          <w:noProof/>
+        </w:rPr>
+        <mc:AlternateContent>
+          <mc:Choice Requires="wps">
+            <w:drawing>
+              <wp:anchor distT="0" distB="0" distL="114300" distR="114300" simplePos="0" relativeHeight="251667456" behindDoc="0" locked="0" layoutInCell="1" allowOverlap="1" wp14:anchorId="4C4EC81A" wp14:editId="3A6ADB74">
+                <wp:simplePos x="0" y="0"/>
+                <wp:positionH relativeFrom="column">
+                  <wp:posOffset>2743200</wp:posOffset>
+                </wp:positionH>
+                <wp:positionV relativeFrom="paragraph">
+                  <wp:posOffset>1156335</wp:posOffset>
+                </wp:positionV>
+                <wp:extent cx="0" cy="514350"/>
+                <wp:effectExtent l="0" t="0" r="38100" b="19050"/>
+                <wp:wrapNone/>
+                <wp:docPr id="8" name="Straight Connector 8"/>
+                <wp:cNvGraphicFramePr/>
+                <a:graphic xmlns:a="http://schemas.openxmlformats.org/drawingml/2006/main">
+                  <a:graphicData uri="http://schemas.microsoft.com/office/word/2010/wordprocessingShape">
+                    <wps:wsp>
+                      <wps:cNvCnPr/>
+                      <wps:spPr>
+                        <a:xfrm>
+                          <a:off x="0" y="0"/>
+                          <a:ext cx="0" cy="514350"/>
+                        </a:xfrm>
+                        <a:prstGeom prst="line">
+                          <a:avLst/>
+                        </a:prstGeom>
+                      </wps:spPr>
+                      <wps:style>
+                        <a:lnRef idx="1">
+                          <a:schemeClr val="accent1"/>
+                        </a:lnRef>
+                        <a:fillRef idx="0">
+                          <a:schemeClr val="accent1"/>
+                        </a:fillRef>
+                        <a:effectRef idx="0">
+                          <a:schemeClr val="accent1"/>
+                        </a:effectRef>
+                        <a:fontRef idx="minor">
+                          <a:schemeClr val="tx1"/>
+                        </a:fontRef>
+                      </wps:style>
+                      <wps:bodyPr/>
+                    </wps:wsp>
+                  </a:graphicData>
+                </a:graphic>
+              </wp:anchor>
+            </w:drawing>
+          </mc:Choice>
+          <mc:Fallback>
+            <w:pict>
+              <v:line w14:anchorId="04D3A9DF" id="Straight Connector 8" o:spid="_x0000_s1026" style="position:absolute;z-index:251667456;visibility:visible;mso-wrap-style:square;mso-wrap-distance-left:9pt;mso-wrap-distance-top:0;mso-wrap-distance-right:9pt;mso-wrap-distance-bottom:0;mso-position-horizontal:absolute;mso-position-horizontal-relative:text;mso-position-vertical:absolute;mso-position-vertical-relative:text" from="3in,91.05pt" to="3in,131.55pt" o:gfxdata="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" strokecolor="#4472c4 [3204]" strokeweight=".5pt">
+                <v:stroke joinstyle="miter"/>
+              </v:line>
+            </w:pict>
+          </mc:Fallback>
+        </mc:AlternateContent>
+      </w:r>
+      <w:r>
+        <w:rPr>
+          <w:noProof/>
+        </w:rPr>
+        <mc:AlternateContent>
+          <mc:Choice Requires="wps">
+            <w:drawing>
+              <wp:anchor distT="0" distB="0" distL="114300" distR="114300" simplePos="0" relativeHeight="251666432" behindDoc="0" locked="0" layoutInCell="1" allowOverlap="1" wp14:anchorId="7B63A4D0" wp14:editId="7023B1EE">
+                <wp:simplePos x="0" y="0"/>
+                <wp:positionH relativeFrom="column">
+                  <wp:posOffset>3048000</wp:posOffset>
+                </wp:positionH>
+                <wp:positionV relativeFrom="paragraph">
+                  <wp:posOffset>632460</wp:posOffset>
+                </wp:positionV>
+                <wp:extent cx="504825" cy="152400"/>
+                <wp:effectExtent l="0" t="0" r="28575" b="19050"/>
+                <wp:wrapNone/>
+                <wp:docPr id="7" name="Straight Connector 7"/>
+                <wp:cNvGraphicFramePr/>
+                <a:graphic xmlns:a="http://schemas.openxmlformats.org/drawingml/2006/main">
+                  <a:graphicData uri="http://schemas.microsoft.com/office/word/2010/wordprocessingShape">
+                    <wps:wsp>
+                      <wps:cNvCnPr/>
+                      <wps:spPr>
+                        <a:xfrm flipV="1">
+                          <a:off x="0" y="0"/>
+                          <a:ext cx="504825" cy="152400"/>
+                        </a:xfrm>
+                        <a:prstGeom prst="line">
+                          <a:avLst/>
+                        </a:prstGeom>
+                      </wps:spPr>
+                      <wps:style>
+                        <a:lnRef idx="1">
+                          <a:schemeClr val="accent1"/>
+                        </a:lnRef>
+                        <a:fillRef idx="0">
+                          <a:schemeClr val="accent1"/>
+                        </a:fillRef>
+                        <a:effectRef idx="0">
+                          <a:schemeClr val="accent1"/>
+                        </a:effectRef>
+                        <a:fontRef idx="minor">
+                          <a:schemeClr val="tx1"/>
+                        </a:fontRef>
+                      </wps:style>
+                      <wps:bodyPr/>
+                    </wps:wsp>
+                  </a:graphicData>
+                </a:graphic>
+              </wp:anchor>
+            </w:drawing>
+          </mc:Choice>
+          <mc:Fallback>
+            <w:pict>
+              <v:line w14:anchorId="22574375" id="Straight Connector 7" o:spid="_x0000_s1026" style="position:absolute;flip:y;z-index:251666432;visibility:visible;mso-wrap-style:square;mso-wrap-distance-left:9pt;mso-wrap-distance-top:0;mso-wrap-distance-right:9pt;mso-wrap-distance-bottom:0;mso-position-horizontal:absolute;mso-position-horizontal-relative:text;mso-position-vertical:absolute;mso-position-vertical-relative:text" from="240pt,49.8pt" to="279.75pt,61.8pt" o:gfxdata="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" strokecolor="#4472c4 [3204]" strokeweight=".5pt">
+                <v:stroke joinstyle="miter"/>
+              </v:line>
+            </w:pict>
+          </mc:Fallback>
+        </mc:AlternateContent>
+      </w:r>
+      <w:r>
+        <w:rPr>
+          <w:noProof/>
+        </w:rPr>
+        <mc:AlternateContent>
+          <mc:Choice Requires="wps">
+            <w:drawing>
+              <wp:anchor distT="0" distB="0" distL="114300" distR="114300" simplePos="0" relativeHeight="251665408" behindDoc="0" locked="0" layoutInCell="1" allowOverlap="1" wp14:anchorId="0804D1C5" wp14:editId="1E624407">
+                <wp:simplePos x="0" y="0"/>
+                <wp:positionH relativeFrom="column">
+                  <wp:posOffset>1924050</wp:posOffset>
+                </wp:positionH>
+                <wp:positionV relativeFrom="paragraph">
+                  <wp:posOffset>689610</wp:posOffset>
+                </wp:positionV>
+                <wp:extent cx="495300" cy="95250"/>
+                <wp:effectExtent l="0" t="0" r="19050" b="19050"/>
+                <wp:wrapNone/>
+                <wp:docPr id="6" name="Straight Connector 6"/>
+                <wp:cNvGraphicFramePr/>
+                <a:graphic xmlns:a="http://schemas.openxmlformats.org/drawingml/2006/main">
+                  <a:graphicData uri="http://schemas.microsoft.com/office/word/2010/wordprocessingShape">
+                    <wps:wsp>
+                      <wps:cNvCnPr/>
+                      <wps:spPr>
+                        <a:xfrm>
+                          <a:off x="0" y="0"/>
+                          <a:ext cx="495300" cy="95250"/>
+                        </a:xfrm>
+                        <a:prstGeom prst="line">
+                          <a:avLst/>
+                        </a:prstGeom>
+                      </wps:spPr>
+                      <wps:style>
+                        <a:lnRef idx="1">
+                          <a:schemeClr val="accent1"/>
+                        </a:lnRef>
+                        <a:fillRef idx="0">
+                          <a:schemeClr val="accent1"/>
+                        </a:fillRef>
+                        <a:effectRef idx="0">
+                          <a:schemeClr val="accent1"/>
+                        </a:effectRef>
+                        <a:fontRef idx="minor">
+                          <a:schemeClr val="tx1"/>
+                        </a:fontRef>
+                      </wps:style>
+                      <wps:bodyPr/>
+                    </wps:wsp>
+                  </a:graphicData>
+                </a:graphic>
+              </wp:anchor>
+            </w:drawing>
+          </mc:Choice>
+          <mc:Fallback>
+            <w:pict>
+              <v:line w14:anchorId="264D7D39" id="Straight Connector 6" o:spid="_x0000_s1026" style="position:absolute;z-index:251665408;visibility:visible;mso-wrap-style:square;mso-wrap-distance-left:9pt;mso-wrap-distance-top:0;mso-wrap-distance-right:9pt;mso-wrap-distance-bottom:0;mso-position-horizontal:absolute;mso-position-horizontal-relative:text;mso-position-vertical:absolute;mso-position-vertical-relative:text" from="151.5pt,54.3pt" to="190.5pt,61.8pt" o:gfxdata="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" strokecolor="#4472c4 [3204]" strokeweight=".5pt">
+                <v:stroke joinstyle="miter"/>
+              </v:line>
+            </w:pict>
+          </mc:Fallback>
+        </mc:AlternateContent>
+      </w:r>
+      <w:r>
+        <w:rPr>
+          <w:noProof/>
+        </w:rPr>
+        <mc:AlternateContent>
+          <mc:Choice Requires="wps">
+            <w:drawing>
+              <wp:anchor distT="0" distB="0" distL="114300" distR="114300" simplePos="0" relativeHeight="251664384" behindDoc="0" locked="0" layoutInCell="1" allowOverlap="1" wp14:anchorId="10E6E91D" wp14:editId="6E9DCACC">
+                <wp:simplePos x="0" y="0"/>
+                <wp:positionH relativeFrom="column">
+                  <wp:posOffset>2419350</wp:posOffset>
+                </wp:positionH>
+                <wp:positionV relativeFrom="paragraph">
+                  <wp:posOffset>784860</wp:posOffset>
+                </wp:positionV>
+                <wp:extent cx="628650" cy="371475"/>
+                <wp:effectExtent l="0" t="0" r="19050" b="28575"/>
+                <wp:wrapNone/>
+                <wp:docPr id="5" name="Rectangle 5"/>
+                <wp:cNvGraphicFramePr/>
+                <a:graphic xmlns:a="http://schemas.openxmlformats.org/drawingml/2006/main">
+                  <a:graphicData uri="http://schemas.microsoft.com/office/word/2010/wordprocessingShape">
+                    <wps:wsp>
+                      <wps:cNvSpPr/>
+                      <wps:spPr>
+                        <a:xfrm>
+                          <a:off x="0" y="0"/>
+                          <a:ext cx="628650" cy="371475"/>
+                        </a:xfrm>
+                        <a:prstGeom prst="rect">
+                          <a:avLst/>
+                        </a:prstGeom>
+                      </wps:spPr>
+                      <wps:style>
+                        <a:lnRef idx="2">
+                          <a:schemeClr val="accent1">
+                            <a:shade val="50000"/>
+                          </a:schemeClr>
+                        </a:lnRef>
+                        <a:fillRef idx="1">
+                          <a:schemeClr val="accent1"/>
+                        </a:fillRef>
+                        <a:effectRef idx="0">
+                          <a:schemeClr val="accent1"/>
+                        </a:effectRef>
+                        <a:fontRef idx="minor">
+                          <a:schemeClr val="lt1"/>
+                        </a:fontRef>
+                      </wps:style>
+                      <wps:txbx>
+                        <w:txbxContent>
+                          <w:p>
+                            <w:pPr>
+                              <w:jc w:val="center"/>
+                            </w:pPr>
+                            <w:r>
+                              <w:t>Switch</w:t>
+                            </w:r>
+                          </w:p>
+                        </w:txbxContent>
+                      </wps:txbx>
+                      <wps:bodyPr rot="0" spcFirstLastPara="0" vertOverflow="overflow" horzOverflow="overflow" vert="horz" wrap="square" lIns="91440" tIns="45720" rIns="91440" bIns="45720" numCol="1" spcCol="0" rtlCol="0" fromWordArt="0" anchor="ctr" anchorCtr="0" forceAA="0" compatLnSpc="1">
+                        <a:prstTxWarp prst="textNoShape">
+                          <a:avLst/>
+                        </a:prstTxWarp>
+                        <a:noAutofit/>
+                      </wps:bodyPr>
+                    </wps:wsp>
+                  </a:graphicData>
+                </a:graphic>
+              </wp:anchor>
+            </w:drawing>
+          </mc:Choice>
+          <mc:Fallback>
+            <w:pict>
+              <v:rect w14:anchorId="10E6E91D" id="Rectangle 5" o:spid="_x0000_s1028" style="position:absolute;margin-left:190.5pt;margin-top:61.8pt;width:49.5pt;height:29.25pt;z-index:251664384;visibility:visible;mso-wrap-style:square;mso-wrap-distance-left:9pt;mso-wrap-distance-top:0;mso-wrap-distance-right:9pt;mso-wrap-distance-bottom:0;mso-position-horizontal:absolute;mso-position-horizontal-relative:text;mso-position-vertical:absolute;mso-position-vertical-relative:text;v-text-anchor:middle" o:gfxdata="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" fillcolor="#4472c4 [3204]" strokecolor="#1f3763 [1604]" strokeweight="1pt">
+                <v:textbox>
+                  <w:txbxContent>
+                    <w:p>
+                      <w:pPr>
+                        <w:jc w:val="center"/>
+                      </w:pPr>
+                      <w:r>
+                        <w:t>Switch</w:t>
+                      </w:r>
+                    </w:p>
+                  </w:txbxContent>
+                </v:textbox>
+              </v:rect>
+            </w:pict>
+          </mc:Fallback>
+        </mc:AlternateContent>
+      </w:r>
+      <w:r>
+        <w:rPr>
+          <w:noProof/>
+        </w:rPr>
+        <mc:AlternateContent>
+          <mc:Choice Requires="wps">
+            <w:drawing>
+              <wp:anchor distT="0" distB="0" distL="114300" distR="114300" simplePos="0" relativeHeight="251663360" behindDoc="0" locked="0" layoutInCell="1" allowOverlap="1" wp14:anchorId="1CF0987F" wp14:editId="7AD55F1C">
+                <wp:simplePos x="0" y="0"/>
+                <wp:positionH relativeFrom="column">
+                  <wp:posOffset>2266950</wp:posOffset>
+                </wp:positionH>
+                <wp:positionV relativeFrom="paragraph">
+                  <wp:posOffset>1666875</wp:posOffset>
+                </wp:positionV>
+                <wp:extent cx="952500" cy="942975"/>
+                <wp:effectExtent l="0" t="0" r="19050" b="28575"/>
+                <wp:wrapNone/>
+                <wp:docPr id="4" name="Oval 4"/>
+                <wp:cNvGraphicFramePr/>
+                <a:graphic xmlns:a="http://schemas.openxmlformats.org/drawingml/2006/main">
+                  <a:graphicData uri="http://schemas.microsoft.com/office/word/2010/wordprocessingShape">
+                    <wps:wsp>
+                      <wps:cNvSpPr/>
+                      <wps:spPr>
+                        <a:xfrm>
+                          <a:off x="0" y="0"/>
+                          <a:ext cx="952500" cy="942975"/>
+                        </a:xfrm>
+                        <a:prstGeom prst="ellipse">
+                          <a:avLst/>
+                        </a:prstGeom>
+                        <a:solidFill>
+                          <a:schemeClr val="bg1"/>
+                        </a:solidFill>
+                        <a:ln>
+                          <a:solidFill>
+                            <a:schemeClr val="accent1"/>
+                          </a:solidFill>
+                        </a:ln>
+                      </wps:spPr>
+                      <wps:style>
+                        <a:lnRef idx="2">
+                          <a:schemeClr val="accent1">
+                            <a:shade val="50000"/>
+                          </a:schemeClr>
+                        </a:lnRef>
+                        <a:fillRef idx="1">
+                          <a:schemeClr val="accent1"/>
+                        </a:fillRef>
+                        <a:effectRef idx="0">
+                          <a:schemeClr val="accent1"/>
+                        </a:effectRef>
+                        <a:fontRef idx="minor">
+                          <a:schemeClr val="lt1"/>
+                        </a:fontRef>
+                      </wps:style>
+                      <wps:txbx>
+                        <w:txbxContent>
+                          <w:p>
+                            <w:pPr>
+                              <w:shd w:val="clear" w:color="auto" w:fill="FFFFFF" w:themeFill="background1"/>
+                              <w:jc w:val="center"/>
+                            </w:pPr>
+                            <w:r>
+                              <w:t>Server</w:t>
+                            </w:r>
+                          </w:p>
+                        </w:txbxContent>
+                      </wps:txbx>
+                      <wps:bodyPr rot="0" spcFirstLastPara="0" vertOverflow="overflow" horzOverflow="overflow" vert="horz" wrap="square" lIns="91440" tIns="45720" rIns="91440" bIns="45720" numCol="1" spcCol="0" rtlCol="0" fromWordArt="0" anchor="ctr" anchorCtr="0" forceAA="0" compatLnSpc="1">
+                        <a:prstTxWarp prst="textNoShape">
+                          <a:avLst/>
+                        </a:prstTxWarp>
+                        <a:noAutofit/>
+                      </wps:bodyPr>
+                    </wps:wsp>
+                  </a:graphicData>
+                </a:graphic>
+              </wp:anchor>
+            </w:drawing>
+          </mc:Choice>
+          <mc:Fallback>
+            <w:pict>
+              <v:oval w14:anchorId="1CF0987F" id="Oval 4" o:spid="_x0000_s1029" style="position:absolute;margin-left:178.5pt;margin-top:131.25pt;width:75pt;height:74.25pt;z-index:251663360;visibility:visible;mso-wrap-style:square;mso-wrap-distance-left:9pt;mso-wrap-distance-top:0;mso-wrap-distance-right:9pt;mso-wrap-distance-bottom:0;mso-position-horizontal:absolute;mso-position-horizontal-relative:text;mso-position-vertical:absolute;mso-position-vertical-relative:text;v-text-anchor:middle" o:gfxdata="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" fillcolor="white [3212]" strokecolor="#4472c4 [3204]" strokeweight="1pt">
+                <v:stroke joinstyle="miter"/>
+                <v:textbox>
+                  <w:txbxContent>
+                    <w:p>
+                      <w:pPr>
+                        <w:shd w:val="clear" w:color="auto" w:fill="FFFFFF" w:themeFill="background1"/>
+                        <w:jc w:val="center"/>
+                      </w:pPr>
+                      <w:r>
+                        <w:t>Server</w:t>
+                      </w:r>
+                    </w:p>
+                  </w:txbxContent>
+                </v:textbox>
+              </v:oval>
+            </w:pict>
+          </mc:Fallback>
+        </mc:AlternateContent>
       </w:r>
     </w:p>
-    <w:p/>
-    <w:p/>
     <w:sectPr>
       <w:pgSz w:w="12240" w:h="15840"/>
       <w:pgMar w:top="1440" w:right="1440" w:bottom="1440" w:left="1440" w:header="720" w:footer="720" w:gutter="0"/>
@@ -607,6 +1246,29 @@
     <w:semiHidden/>
     <w:unhideWhenUsed/>
   </w:style>
+  <w:style w:type="character" w:styleId="Hyperlink">
+    <w:name w:val="Hyperlink"/>
+    <w:basedOn w:val="DefaultParagraphFont"/>
+    <w:uiPriority w:val="99"/>
+    <w:unhideWhenUsed/>
+    <w:rsid w:val="00091B96"/>
+    <w:rPr>
+      <w:color w:val="0563C1" w:themeColor="hyperlink"/>
+      <w:u w:val="single"/>
+    </w:rPr>
+  </w:style>
+  <w:style w:type="character" w:styleId="UnresolvedMention">
+    <w:name w:val="Unresolved Mention"/>
+    <w:basedOn w:val="DefaultParagraphFont"/>
+    <w:uiPriority w:val="99"/>
+    <w:semiHidden/>
+    <w:unhideWhenUsed/>
+    <w:rsid w:val="00091B96"/>
+    <w:rPr>
+      <w:color w:val="808080"/>
+      <w:shd w:val="clear" w:color="auto" w:fill="E6E6E6"/>
+    </w:rPr>
+  </w:style>
 </w:styles>
 </file>
 

</xml_diff>